<commit_message>
Implemented Security with JWT, Login and Register functionality, almost fully completed front-end and added Design Document, initial version of Research Document.
</commit_message>
<xml_diff>
--- a/docs/Project plan.docx
+++ b/docs/Project plan.docx
@@ -6975,7 +6975,63 @@
           <w:sz w:val="28"/>
           <w:szCs w:val="28"/>
         </w:rPr>
-        <w:t xml:space="preserve">The software solution will be tested through Unit Testing and Integrational Testing to ensure that all setbacks in the development stage are tackled and eliminated so that the software </w:t>
+        <w:t xml:space="preserve">The software solution will be tested </w:t>
+      </w:r>
+      <w:r>
+        <w:rPr>
+          <w:sz w:val="28"/>
+          <w:szCs w:val="28"/>
+        </w:rPr>
+        <w:t xml:space="preserve">using </w:t>
+      </w:r>
+      <w:r>
+        <w:rPr>
+          <w:sz w:val="28"/>
+          <w:szCs w:val="28"/>
+        </w:rPr>
+        <w:t xml:space="preserve">Unit Testing </w:t>
+      </w:r>
+      <w:r>
+        <w:rPr>
+          <w:sz w:val="28"/>
+          <w:szCs w:val="28"/>
+        </w:rPr>
+        <w:t xml:space="preserve">for testing the Business Logic Layer of the software. Moreover, </w:t>
+      </w:r>
+      <w:r>
+        <w:rPr>
+          <w:sz w:val="28"/>
+          <w:szCs w:val="28"/>
+        </w:rPr>
+        <w:t xml:space="preserve">Integrational Testing </w:t>
+      </w:r>
+      <w:r>
+        <w:rPr>
+          <w:sz w:val="28"/>
+          <w:szCs w:val="28"/>
+        </w:rPr>
+        <w:t xml:space="preserve">will be used </w:t>
+      </w:r>
+      <w:r>
+        <w:rPr>
+          <w:sz w:val="28"/>
+          <w:szCs w:val="28"/>
+        </w:rPr>
+        <w:t xml:space="preserve">to </w:t>
+      </w:r>
+      <w:r>
+        <w:rPr>
+          <w:sz w:val="28"/>
+          <w:szCs w:val="28"/>
+        </w:rPr>
+        <w:t xml:space="preserve">test the front-end part of the project. All of this is made to </w:t>
+      </w:r>
+      <w:r>
+        <w:rPr>
+          <w:sz w:val="28"/>
+          <w:szCs w:val="28"/>
+        </w:rPr>
+        <w:t xml:space="preserve">ensure that all setbacks in the development stage are tackled and eliminated so that the software </w:t>
       </w:r>
       <w:r>
         <w:rPr>
@@ -7231,37 +7287,21 @@
           <w:sz w:val="28"/>
           <w:szCs w:val="28"/>
         </w:rPr>
-        <w:t>FR-0</w:t>
-      </w:r>
-      <w:r>
-        <w:rPr>
-          <w:b/>
-          <w:bCs/>
-          <w:sz w:val="28"/>
-          <w:szCs w:val="28"/>
-        </w:rPr>
-        <w:t>3</w:t>
-      </w:r>
-      <w:r>
-        <w:rPr>
-          <w:sz w:val="28"/>
-          <w:szCs w:val="28"/>
-        </w:rPr>
-        <w:t>: Staff should be able to read and update</w:t>
-      </w:r>
-      <w:r>
-        <w:rPr>
-          <w:sz w:val="28"/>
-          <w:szCs w:val="28"/>
-        </w:rPr>
-        <w:t xml:space="preserve"> ticket</w:t>
-      </w:r>
-      <w:r>
-        <w:rPr>
-          <w:sz w:val="28"/>
-          <w:szCs w:val="28"/>
-        </w:rPr>
-        <w:t>s</w:t>
+        <w:t>FR-03</w:t>
+      </w:r>
+      <w:r>
+        <w:rPr>
+          <w:sz w:val="28"/>
+          <w:szCs w:val="28"/>
+        </w:rPr>
+        <w:t xml:space="preserve">: Staff should be </w:t>
+      </w:r>
+      <w:r>
+        <w:rPr>
+          <w:sz w:val="28"/>
+          <w:szCs w:val="28"/>
+        </w:rPr>
+        <w:t>able to see sales statistics about tickets</w:t>
       </w:r>
       <w:r>
         <w:rPr>
@@ -7269,20 +7309,6 @@
           <w:szCs w:val="28"/>
         </w:rPr>
         <w:t xml:space="preserve"> </w:t>
-      </w:r>
-      <w:r>
-        <w:rPr>
-          <w:sz w:val="28"/>
-          <w:szCs w:val="28"/>
-        </w:rPr>
-        <w:t>informatio</w:t>
-      </w:r>
-      <w:r>
-        <w:rPr>
-          <w:sz w:val="28"/>
-          <w:szCs w:val="28"/>
-        </w:rPr>
-        <w:t>n</w:t>
       </w:r>
     </w:p>
     <w:p>
@@ -7305,28 +7331,32 @@
           <w:sz w:val="28"/>
           <w:szCs w:val="28"/>
         </w:rPr>
-        <w:t>FR-03</w:t>
-      </w:r>
-      <w:r>
-        <w:rPr>
-          <w:sz w:val="28"/>
-          <w:szCs w:val="28"/>
-        </w:rPr>
-        <w:t xml:space="preserve">: Staff should be </w:t>
-      </w:r>
-      <w:r>
-        <w:rPr>
-          <w:sz w:val="28"/>
-          <w:szCs w:val="28"/>
-        </w:rPr>
-        <w:t>able to see sales statistics about tickets</w:t>
-      </w:r>
-      <w:r>
-        <w:rPr>
-          <w:sz w:val="28"/>
-          <w:szCs w:val="28"/>
-        </w:rPr>
-        <w:t xml:space="preserve"> </w:t>
+        <w:t>FR-0</w:t>
+      </w:r>
+      <w:r>
+        <w:rPr>
+          <w:b/>
+          <w:bCs/>
+          <w:sz w:val="28"/>
+          <w:szCs w:val="28"/>
+        </w:rPr>
+        <w:t>4</w:t>
+      </w:r>
+      <w:r>
+        <w:rPr>
+          <w:b/>
+          <w:bCs/>
+          <w:sz w:val="28"/>
+          <w:szCs w:val="28"/>
+        </w:rPr>
+        <w:t>A</w:t>
+      </w:r>
+      <w:r>
+        <w:rPr>
+          <w:sz w:val="28"/>
+          <w:szCs w:val="28"/>
+        </w:rPr>
+        <w:t>: Authentication</w:t>
       </w:r>
     </w:p>
     <w:p>
@@ -7358,54 +7388,6 @@
           <w:sz w:val="28"/>
           <w:szCs w:val="28"/>
         </w:rPr>
-        <w:t>4</w:t>
-      </w:r>
-      <w:r>
-        <w:rPr>
-          <w:b/>
-          <w:bCs/>
-          <w:sz w:val="28"/>
-          <w:szCs w:val="28"/>
-        </w:rPr>
-        <w:t>A</w:t>
-      </w:r>
-      <w:r>
-        <w:rPr>
-          <w:sz w:val="28"/>
-          <w:szCs w:val="28"/>
-        </w:rPr>
-        <w:t>: Authentication</w:t>
-      </w:r>
-    </w:p>
-    <w:p>
-      <w:pPr>
-        <w:pStyle w:val="ListParagraph"/>
-        <w:numPr>
-          <w:ilvl w:val="0"/>
-          <w:numId w:val="19"/>
-        </w:numPr>
-        <w:spacing w:line="259" w:lineRule="auto"/>
-        <w:rPr>
-          <w:sz w:val="28"/>
-          <w:szCs w:val="28"/>
-        </w:rPr>
-      </w:pPr>
-      <w:r>
-        <w:rPr>
-          <w:b/>
-          <w:bCs/>
-          <w:sz w:val="28"/>
-          <w:szCs w:val="28"/>
-        </w:rPr>
-        <w:t>FR-0</w:t>
-      </w:r>
-      <w:r>
-        <w:rPr>
-          <w:b/>
-          <w:bCs/>
-          <w:sz w:val="28"/>
-          <w:szCs w:val="28"/>
-        </w:rPr>
         <w:t>4B</w:t>
       </w:r>
       <w:r>
@@ -7532,7 +7514,7 @@
           <w:sz w:val="28"/>
           <w:szCs w:val="28"/>
         </w:rPr>
-        <w:t>7</w:t>
+        <w:t>5</w:t>
       </w:r>
       <w:r>
         <w:rPr>
@@ -7594,7 +7576,16 @@
           <w:sz w:val="28"/>
           <w:szCs w:val="28"/>
         </w:rPr>
-        <w:t>7B</w:t>
+        <w:t>5</w:t>
+      </w:r>
+      <w:r>
+        <w:rPr>
+          <w:b/>
+          <w:bCs/>
+          <w:sz w:val="28"/>
+          <w:szCs w:val="28"/>
+        </w:rPr>
+        <w:t>B</w:t>
       </w:r>
       <w:r>
         <w:rPr>
@@ -7647,7 +7638,16 @@
           <w:sz w:val="28"/>
           <w:szCs w:val="28"/>
         </w:rPr>
-        <w:t>08</w:t>
+        <w:t>0</w:t>
+      </w:r>
+      <w:r>
+        <w:rPr>
+          <w:b/>
+          <w:bCs/>
+          <w:sz w:val="28"/>
+          <w:szCs w:val="28"/>
+        </w:rPr>
+        <w:t>6</w:t>
       </w:r>
       <w:r>
         <w:rPr>
@@ -7709,7 +7709,7 @@
           <w:sz w:val="28"/>
           <w:szCs w:val="28"/>
         </w:rPr>
-        <w:t>9</w:t>
+        <w:t>7</w:t>
       </w:r>
       <w:r>
         <w:rPr>
@@ -7755,7 +7755,7 @@
           <w:sz w:val="28"/>
           <w:szCs w:val="28"/>
         </w:rPr>
-        <w:t>10</w:t>
+        <w:t>08</w:t>
       </w:r>
       <w:r>
         <w:rPr>
@@ -9372,6 +9372,7 @@
           <w:sz w:val="24"/>
           <w:szCs w:val="24"/>
         </w:rPr>
+        <w:lastRenderedPageBreak/>
         <w:t>Extensions:</w:t>
       </w:r>
     </w:p>
@@ -10247,6 +10248,7 @@
           <w:sz w:val="24"/>
           <w:szCs w:val="24"/>
         </w:rPr>
+        <w:lastRenderedPageBreak/>
         <w:t xml:space="preserve">3a: Actor chooses a </w:t>
       </w:r>
       <w:r>
@@ -10336,7 +10338,6 @@
           <w:sz w:val="24"/>
           <w:szCs w:val="24"/>
         </w:rPr>
-        <w:lastRenderedPageBreak/>
         <w:t>.1: System display</w:t>
       </w:r>
       <w:r>
@@ -11165,6 +11166,7 @@
           <w:sz w:val="24"/>
           <w:szCs w:val="24"/>
         </w:rPr>
+        <w:lastRenderedPageBreak/>
         <w:t xml:space="preserve">1a: </w:t>
       </w:r>
       <w:r>
@@ -12004,6 +12006,7 @@
           <w:sz w:val="24"/>
           <w:szCs w:val="24"/>
         </w:rPr>
+        <w:lastRenderedPageBreak/>
         <w:t>.1: Page is empty</w:t>
       </w:r>
     </w:p>
@@ -12072,7 +12075,6 @@
           <w:sz w:val="24"/>
           <w:szCs w:val="24"/>
         </w:rPr>
-        <w:lastRenderedPageBreak/>
         <w:t>.2: Return MSS step 1</w:t>
       </w:r>
     </w:p>
@@ -12926,6 +12928,7 @@
           <w:sz w:val="24"/>
           <w:szCs w:val="24"/>
         </w:rPr>
+        <w:lastRenderedPageBreak/>
         <w:t>.2: End of use case</w:t>
       </w:r>
     </w:p>

</xml_diff>